<commit_message>
made changes since fix 63 moved back to fix 64
git-svn-id: svn://127.0.0.1/Core@12165 17c802ae-cbca-534c-9e8e-6d19a4926c45
</commit_message>
<xml_diff>
--- a/trunk/doc/readme_exnm0407001en_updt64.docx
+++ b/trunk/doc/readme_exnm0407001en_updt64.docx
@@ -80,11 +80,21 @@
       <w:pPr>
         <w:pStyle w:val="coverinfo"/>
       </w:pPr>
-      <w:fldSimple w:instr=" DOCPROPERTY  $Product$  \* MERGEFORMAT ">
-        <w:r>
-          <w:t>Network Manager</w:t>
-        </w:r>
-      </w:fldSimple>
+      <w:r>
+        <w:fldChar w:fldCharType="begin"/>
+      </w:r>
+      <w:r>
+        <w:instrText xml:space="preserve"> DOCPROPERTY  $Product$  \* MERGEFORMAT </w:instrText>
+      </w:r>
+      <w:r>
+        <w:fldChar w:fldCharType="separate"/>
+      </w:r>
+      <w:r>
+        <w:t>Network Manager</w:t>
+      </w:r>
+      <w:r>
+        <w:fldChar w:fldCharType="end"/>
+      </w:r>
     </w:p>
     <w:p>
       <w:pPr>
@@ -130,42 +140,22 @@
           <w:docGrid w:linePitch="360"/>
         </w:sectPr>
       </w:pPr>
-      <w:r>
-        <w:fldChar w:fldCharType="begin"/>
-      </w:r>
-      <w:r>
-        <w:instrText xml:space="preserve"> DOCPROPERTY  "$Base Release$"  \* MERGEFORMAT </w:instrText>
-      </w:r>
-      <w:r>
-        <w:fldChar w:fldCharType="separate"/>
-      </w:r>
-      <w:r>
-        <w:t>4.7.0.0</w:t>
-      </w:r>
-      <w:r>
-        <w:fldChar w:fldCharType="end"/>
-      </w:r>
+      <w:fldSimple w:instr=" DOCPROPERTY  &quot;$Base Release$&quot;  \* MERGEFORMAT ">
+        <w:r>
+          <w:t>4.7.0.0</w:t>
+        </w:r>
+      </w:fldSimple>
       <w:r>
         <w:t xml:space="preserve"> Fix</w:t>
       </w:r>
       <w:r>
         <w:t xml:space="preserve"> </w:t>
       </w:r>
-      <w:r>
-        <w:fldChar w:fldCharType="begin"/>
-      </w:r>
-      <w:r>
-        <w:instrText xml:space="preserve"> DOCPROPERTY  "$Fix Number$"  \* MERGEFORMAT </w:instrText>
-      </w:r>
-      <w:r>
-        <w:fldChar w:fldCharType="separate"/>
-      </w:r>
-      <w:r>
-        <w:t>64</w:t>
-      </w:r>
-      <w:r>
-        <w:fldChar w:fldCharType="end"/>
-      </w:r>
+      <w:fldSimple w:instr=" DOCPROPERTY  &quot;$Fix Number$&quot;  \* MERGEFORMAT ">
+        <w:r>
+          <w:t>64</w:t>
+        </w:r>
+      </w:fldSimple>
     </w:p>
     <w:p>
       <w:pPr>
@@ -812,21 +802,11 @@
             <w:pPr>
               <w:pStyle w:val="TableText"/>
             </w:pPr>
-            <w:r>
-              <w:fldChar w:fldCharType="begin"/>
-            </w:r>
-            <w:r>
-              <w:instrText xml:space="preserve"> DOCPROPERTY  "$Base Release$"  \* MERGEFORMAT </w:instrText>
-            </w:r>
-            <w:r>
-              <w:fldChar w:fldCharType="separate"/>
-            </w:r>
-            <w:r>
-              <w:t>4.7.0.0</w:t>
-            </w:r>
-            <w:r>
-              <w:fldChar w:fldCharType="end"/>
-            </w:r>
+            <w:fldSimple w:instr=" DOCPROPERTY  &quot;$Base Release$&quot;  \* MERGEFORMAT ">
+              <w:r>
+                <w:t>4.7.0.0</w:t>
+              </w:r>
+            </w:fldSimple>
           </w:p>
         </w:tc>
       </w:tr>
@@ -1006,9 +986,6 @@
             <w:pPr>
               <w:pStyle w:val="TableText"/>
             </w:pPr>
-            <w:r>
-              <w:t>exnm04070001en_updt56</w:t>
-            </w:r>
           </w:p>
         </w:tc>
       </w:tr>
@@ -1175,21 +1152,11 @@
               </w:rPr>
               <w:t xml:space="preserve">At the prompt type START </w:t>
             </w:r>
-            <w:r>
-              <w:fldChar w:fldCharType="begin"/>
-            </w:r>
-            <w:r>
-              <w:instrText xml:space="preserve"> DOCPROPERTY  "$Install SQL Script$"  \* MERGEFORMAT </w:instrText>
-            </w:r>
-            <w:r>
-              <w:fldChar w:fldCharType="separate"/>
-            </w:r>
-            <w:r>
-              <w:t>exnm04070001en_updt64.sql</w:t>
-            </w:r>
-            <w:r>
-              <w:fldChar w:fldCharType="end"/>
-            </w:r>
+            <w:fldSimple w:instr=" DOCPROPERTY  &quot;$Install SQL Script$&quot;  \* MERGEFORMAT ">
+              <w:r>
+                <w:t>exnm04070001en_updt64.sql</w:t>
+              </w:r>
+            </w:fldSimple>
             <w:r>
               <w:rPr>
                 <w:rFonts w:cs="Arial"/>
@@ -1228,6 +1195,39 @@
                 <w:szCs w:val="16"/>
               </w:rPr>
               <w:t xml:space="preserve">Exit SQL*Plus </w:t>
+            </w:r>
+          </w:p>
+          <w:p>
+            <w:pPr>
+              <w:pStyle w:val="TableText"/>
+            </w:pPr>
+          </w:p>
+          <w:p>
+            <w:pPr>
+              <w:pStyle w:val="TableText"/>
+            </w:pPr>
+            <w:r>
+              <w:t xml:space="preserve">If the NSG product is </w:t>
+            </w:r>
+            <w:proofErr w:type="gramStart"/>
+            <w:r>
+              <w:t>installed</w:t>
+            </w:r>
+            <w:proofErr w:type="gramEnd"/>
+            <w:r>
+              <w:t xml:space="preserve"> then NSG 4700 Fix 2</w:t>
+            </w:r>
+            <w:r>
+              <w:t>1</w:t>
+            </w:r>
+            <w:r>
+              <w:t xml:space="preserve"> will now need </w:t>
+            </w:r>
+            <w:r>
+              <w:t>applying</w:t>
+            </w:r>
+            <w:r>
+              <w:t>.</w:t>
             </w:r>
           </w:p>
           <w:p>
@@ -1672,7 +1672,94 @@
                 <w:sz w:val="16"/>
                 <w:szCs w:val="16"/>
               </w:rPr>
-              <w:t>0</w:t>
+              <w:t>1</w:t>
+            </w:r>
+            <w:bookmarkStart w:id="3" w:name="_GoBack"/>
+            <w:bookmarkEnd w:id="3"/>
+          </w:p>
+        </w:tc>
+      </w:tr>
+      <w:tr>
+        <w:trPr>
+          <w:trHeight w:hRule="exact" w:val="206"/>
+        </w:trPr>
+        <w:tc>
+          <w:tcPr>
+            <w:tcW w:w="3114" w:type="dxa"/>
+            <w:tcBorders>
+              <w:top w:val="single" w:sz="4" w:space="0" w:color="auto"/>
+              <w:left w:val="single" w:sz="4" w:space="0" w:color="auto"/>
+              <w:bottom w:val="single" w:sz="4" w:space="0" w:color="auto"/>
+              <w:right w:val="single" w:sz="4" w:space="0" w:color="auto"/>
+            </w:tcBorders>
+            <w:shd w:val="clear" w:color="auto" w:fill="FFFFFF" w:themeFill="background1"/>
+          </w:tcPr>
+          <w:p>
+            <w:pPr>
+              <w:keepLines/>
+              <w:widowControl w:val="0"/>
+              <w:autoSpaceDE w:val="0"/>
+              <w:autoSpaceDN w:val="0"/>
+              <w:adjustRightInd w:val="0"/>
+              <w:ind w:right="107"/>
+              <w:rPr>
+                <w:rFonts w:ascii="Arial" w:hAnsi="Arial" w:cs="Arial"/>
+                <w:sz w:val="16"/>
+                <w:szCs w:val="16"/>
+              </w:rPr>
+            </w:pPr>
+            <w:r>
+              <w:rPr>
+                <w:rFonts w:ascii="Arial" w:hAnsi="Arial" w:cs="Arial"/>
+                <w:sz w:val="16"/>
+                <w:szCs w:val="16"/>
+              </w:rPr>
+              <w:t>nm3merge.pkw</w:t>
+            </w:r>
+          </w:p>
+        </w:tc>
+        <w:tc>
+          <w:tcPr>
+            <w:tcW w:w="7164" w:type="dxa"/>
+            <w:tcBorders>
+              <w:top w:val="single" w:sz="4" w:space="0" w:color="auto"/>
+              <w:left w:val="single" w:sz="4" w:space="0" w:color="auto"/>
+              <w:bottom w:val="single" w:sz="4" w:space="0" w:color="auto"/>
+              <w:right w:val="single" w:sz="4" w:space="0" w:color="auto"/>
+            </w:tcBorders>
+            <w:shd w:val="clear" w:color="auto" w:fill="FFFFFF" w:themeFill="background1"/>
+          </w:tcPr>
+          <w:p>
+            <w:pPr>
+              <w:rPr>
+                <w:rFonts w:ascii="Arial" w:hAnsi="Arial" w:cs="Arial"/>
+                <w:sz w:val="16"/>
+                <w:szCs w:val="16"/>
+              </w:rPr>
+            </w:pPr>
+            <w:r>
+              <w:rPr>
+                <w:rFonts w:ascii="Arial" w:hAnsi="Arial" w:cs="Arial"/>
+                <w:sz w:val="16"/>
+                <w:szCs w:val="16"/>
+              </w:rPr>
+              <w:t>2.2</w:t>
+            </w:r>
+            <w:r>
+              <w:rPr>
+                <w:rFonts w:ascii="Arial" w:hAnsi="Arial" w:cs="Arial"/>
+                <w:sz w:val="16"/>
+                <w:szCs w:val="16"/>
+              </w:rPr>
+              <w:t>0.1.</w:t>
+            </w:r>
+            <w:r>
+              <w:rPr>
+                <w:rFonts w:ascii="Arial" w:hAnsi="Arial" w:cs="Arial"/>
+                <w:sz w:val="16"/>
+                <w:szCs w:val="16"/>
+              </w:rPr>
+              <w:t>1</w:t>
             </w:r>
           </w:p>
         </w:tc>
@@ -1712,7 +1799,15 @@
                 <w:sz w:val="16"/>
                 <w:szCs w:val="16"/>
               </w:rPr>
-              <w:t>nm3merge.pkw</w:t>
+              <w:t>nm3replace</w:t>
+            </w:r>
+            <w:r>
+              <w:rPr>
+                <w:rFonts w:ascii="Arial" w:hAnsi="Arial" w:cs="Arial"/>
+                <w:sz w:val="16"/>
+                <w:szCs w:val="16"/>
+              </w:rPr>
+              <w:t>.pkw</w:t>
             </w:r>
           </w:p>
         </w:tc>
@@ -1741,7 +1836,7 @@
                 <w:sz w:val="16"/>
                 <w:szCs w:val="16"/>
               </w:rPr>
-              <w:t>2.24</w:t>
+              <w:t>2.8.1.0</w:t>
             </w:r>
           </w:p>
         </w:tc>
@@ -1781,6 +1876,75 @@
                 <w:sz w:val="16"/>
                 <w:szCs w:val="16"/>
               </w:rPr>
+              <w:t>nm3sdm.pkw</w:t>
+            </w:r>
+          </w:p>
+        </w:tc>
+        <w:tc>
+          <w:tcPr>
+            <w:tcW w:w="7164" w:type="dxa"/>
+            <w:tcBorders>
+              <w:top w:val="single" w:sz="4" w:space="0" w:color="auto"/>
+              <w:left w:val="single" w:sz="4" w:space="0" w:color="auto"/>
+              <w:bottom w:val="single" w:sz="4" w:space="0" w:color="auto"/>
+              <w:right w:val="single" w:sz="4" w:space="0" w:color="auto"/>
+            </w:tcBorders>
+            <w:shd w:val="clear" w:color="auto" w:fill="FFFFFF" w:themeFill="background1"/>
+          </w:tcPr>
+          <w:p>
+            <w:pPr>
+              <w:rPr>
+                <w:rFonts w:ascii="Arial" w:hAnsi="Arial" w:cs="Arial"/>
+                <w:sz w:val="16"/>
+                <w:szCs w:val="16"/>
+              </w:rPr>
+            </w:pPr>
+            <w:r>
+              <w:rPr>
+                <w:rFonts w:ascii="Arial" w:hAnsi="Arial" w:cs="Arial"/>
+                <w:sz w:val="16"/>
+                <w:szCs w:val="16"/>
+              </w:rPr>
+              <w:t>2.80.1.0</w:t>
+            </w:r>
+          </w:p>
+        </w:tc>
+      </w:tr>
+      <w:tr>
+        <w:trPr>
+          <w:trHeight w:hRule="exact" w:val="206"/>
+        </w:trPr>
+        <w:tc>
+          <w:tcPr>
+            <w:tcW w:w="3114" w:type="dxa"/>
+            <w:tcBorders>
+              <w:top w:val="single" w:sz="4" w:space="0" w:color="auto"/>
+              <w:left w:val="single" w:sz="4" w:space="0" w:color="auto"/>
+              <w:bottom w:val="single" w:sz="4" w:space="0" w:color="auto"/>
+              <w:right w:val="single" w:sz="4" w:space="0" w:color="auto"/>
+            </w:tcBorders>
+            <w:shd w:val="clear" w:color="auto" w:fill="FFFFFF" w:themeFill="background1"/>
+          </w:tcPr>
+          <w:p>
+            <w:pPr>
+              <w:keepLines/>
+              <w:widowControl w:val="0"/>
+              <w:autoSpaceDE w:val="0"/>
+              <w:autoSpaceDN w:val="0"/>
+              <w:adjustRightInd w:val="0"/>
+              <w:ind w:right="107"/>
+              <w:rPr>
+                <w:rFonts w:ascii="Arial" w:hAnsi="Arial" w:cs="Arial"/>
+                <w:sz w:val="16"/>
+                <w:szCs w:val="16"/>
+              </w:rPr>
+            </w:pPr>
+            <w:r>
+              <w:rPr>
+                <w:rFonts w:ascii="Arial" w:hAnsi="Arial" w:cs="Arial"/>
+                <w:sz w:val="16"/>
+                <w:szCs w:val="16"/>
+              </w:rPr>
               <w:t>nm3split.pkw</w:t>
             </w:r>
           </w:p>
@@ -1810,7 +1974,84 @@
                 <w:sz w:val="16"/>
                 <w:szCs w:val="16"/>
               </w:rPr>
-              <w:t>2.23</w:t>
+              <w:t>2.</w:t>
+            </w:r>
+            <w:r>
+              <w:rPr>
+                <w:rFonts w:ascii="Arial" w:hAnsi="Arial" w:cs="Arial"/>
+                <w:sz w:val="16"/>
+                <w:szCs w:val="16"/>
+              </w:rPr>
+              <w:t>17.1.0</w:t>
+            </w:r>
+          </w:p>
+        </w:tc>
+      </w:tr>
+      <w:tr>
+        <w:trPr>
+          <w:trHeight w:hRule="exact" w:val="206"/>
+        </w:trPr>
+        <w:tc>
+          <w:tcPr>
+            <w:tcW w:w="3114" w:type="dxa"/>
+            <w:tcBorders>
+              <w:top w:val="single" w:sz="4" w:space="0" w:color="auto"/>
+              <w:left w:val="single" w:sz="4" w:space="0" w:color="auto"/>
+              <w:bottom w:val="single" w:sz="4" w:space="0" w:color="auto"/>
+              <w:right w:val="single" w:sz="4" w:space="0" w:color="auto"/>
+            </w:tcBorders>
+            <w:shd w:val="clear" w:color="auto" w:fill="FFFFFF" w:themeFill="background1"/>
+          </w:tcPr>
+          <w:p>
+            <w:pPr>
+              <w:keepLines/>
+              <w:widowControl w:val="0"/>
+              <w:autoSpaceDE w:val="0"/>
+              <w:autoSpaceDN w:val="0"/>
+              <w:adjustRightInd w:val="0"/>
+              <w:ind w:right="107"/>
+              <w:rPr>
+                <w:rFonts w:ascii="Arial" w:hAnsi="Arial" w:cs="Arial"/>
+                <w:sz w:val="16"/>
+                <w:szCs w:val="16"/>
+              </w:rPr>
+            </w:pPr>
+            <w:r>
+              <w:rPr>
+                <w:rFonts w:ascii="Arial" w:hAnsi="Arial" w:cs="Arial"/>
+                <w:sz w:val="16"/>
+                <w:szCs w:val="16"/>
+              </w:rPr>
+              <w:t>nm3undo.pkw</w:t>
+            </w:r>
+          </w:p>
+        </w:tc>
+        <w:tc>
+          <w:tcPr>
+            <w:tcW w:w="7164" w:type="dxa"/>
+            <w:tcBorders>
+              <w:top w:val="single" w:sz="4" w:space="0" w:color="auto"/>
+              <w:left w:val="single" w:sz="4" w:space="0" w:color="auto"/>
+              <w:bottom w:val="single" w:sz="4" w:space="0" w:color="auto"/>
+              <w:right w:val="single" w:sz="4" w:space="0" w:color="auto"/>
+            </w:tcBorders>
+            <w:shd w:val="clear" w:color="auto" w:fill="FFFFFF" w:themeFill="background1"/>
+          </w:tcPr>
+          <w:p>
+            <w:pPr>
+              <w:rPr>
+                <w:rFonts w:ascii="Arial" w:hAnsi="Arial" w:cs="Arial"/>
+                <w:sz w:val="16"/>
+                <w:szCs w:val="16"/>
+              </w:rPr>
+            </w:pPr>
+            <w:r>
+              <w:rPr>
+                <w:rFonts w:ascii="Arial" w:hAnsi="Arial" w:cs="Arial"/>
+                <w:sz w:val="16"/>
+                <w:szCs w:val="16"/>
+              </w:rPr>
+              <w:t>2.28.1.1</w:t>
             </w:r>
           </w:p>
         </w:tc>
@@ -1824,7 +2065,7 @@
           <w:numId w:val="0"/>
         </w:numPr>
       </w:pPr>
-      <w:bookmarkStart w:id="3" w:name="_Toc498426107"/>
+      <w:bookmarkStart w:id="4" w:name="_Toc498426107"/>
     </w:p>
     <w:p>
       <w:pPr>
@@ -1848,7 +2089,7 @@
         <w:lastRenderedPageBreak/>
         <w:t>Log No. Summary</w:t>
       </w:r>
-      <w:bookmarkEnd w:id="3"/>
+      <w:bookmarkEnd w:id="4"/>
       <w:r>
         <w:t xml:space="preserve"> </w:t>
       </w:r>
@@ -2086,8 +2327,6 @@
           <w:szCs w:val="16"/>
         </w:rPr>
       </w:pPr>
-      <w:bookmarkStart w:id="4" w:name="_GoBack"/>
-      <w:bookmarkEnd w:id="4"/>
     </w:p>
     <w:sectPr>
       <w:headerReference w:type="default" r:id="rId11"/>
@@ -2221,10 +2460,10 @@
       <w:tblLook w:val="01E0" w:firstRow="1" w:lastRow="1" w:firstColumn="1" w:lastColumn="1" w:noHBand="0" w:noVBand="0"/>
     </w:tblPr>
     <w:tblGrid>
-      <w:gridCol w:w="4339"/>
-      <w:gridCol w:w="2012"/>
-      <w:gridCol w:w="2471"/>
-      <w:gridCol w:w="1474"/>
+      <w:gridCol w:w="4243"/>
+      <w:gridCol w:w="1968"/>
+      <w:gridCol w:w="2417"/>
+      <w:gridCol w:w="1442"/>
     </w:tblGrid>
     <w:tr>
       <w:trPr>
@@ -2247,7 +2486,7 @@
               <wp:inline distT="0" distB="0" distL="0" distR="0" wp14:anchorId="629C8DD8" wp14:editId="2AFA7548">
                 <wp:extent cx="2542540" cy="638175"/>
                 <wp:effectExtent l="0" t="0" r="0" b="9525"/>
-                <wp:docPr id="3" name="Picture 1" descr="Bentley Header Logo 02"/>
+                <wp:docPr id="4" name="Picture 1" descr="Bentley Header Logo 02"/>
                 <wp:cNvGraphicFramePr>
                   <a:graphicFrameLocks xmlns:a="http://schemas.openxmlformats.org/drawingml/2006/main" noChangeAspect="1"/>
                 </wp:cNvGraphicFramePr>
@@ -2419,7 +2658,7 @@
             <w:fldChar w:fldCharType="separate"/>
           </w:r>
           <w:r>
-            <w:t>26-Feb-19</w:t>
+            <w:t>5-Jun-19</w:t>
           </w:r>
           <w:r>
             <w:fldChar w:fldCharType="end"/>
@@ -2580,11 +2819,21 @@
               <w:rStyle w:val="HighlightText"/>
             </w:rPr>
           </w:pPr>
-          <w:fldSimple w:instr=" DOCPROPERTY  $Product$  \* MERGEFORMAT ">
-            <w:r>
-              <w:t>Network Manager</w:t>
-            </w:r>
-          </w:fldSimple>
+          <w:r>
+            <w:fldChar w:fldCharType="begin"/>
+          </w:r>
+          <w:r>
+            <w:instrText xml:space="preserve"> DOCPROPERTY  $Product$  \* MERGEFORMAT </w:instrText>
+          </w:r>
+          <w:r>
+            <w:fldChar w:fldCharType="separate"/>
+          </w:r>
+          <w:r>
+            <w:t>Network Manager</w:t>
+          </w:r>
+          <w:r>
+            <w:fldChar w:fldCharType="end"/>
+          </w:r>
           <w:r>
             <w:t xml:space="preserve"> Fix Release Notes</w:t>
           </w:r>
@@ -2631,19 +2880,39 @@
           <w:vAlign w:val="center"/>
         </w:tcPr>
         <w:p>
-          <w:fldSimple w:instr=" DOCPROPERTY  &quot;$Base Release$&quot;  \* MERGEFORMAT ">
-            <w:r>
-              <w:t>4.7.0.0</w:t>
-            </w:r>
-          </w:fldSimple>
+          <w:r>
+            <w:fldChar w:fldCharType="begin"/>
+          </w:r>
+          <w:r>
+            <w:instrText xml:space="preserve"> DOCPROPERTY  "$Base Release$"  \* MERGEFORMAT </w:instrText>
+          </w:r>
+          <w:r>
+            <w:fldChar w:fldCharType="separate"/>
+          </w:r>
+          <w:r>
+            <w:t>4.7.0.0</w:t>
+          </w:r>
+          <w:r>
+            <w:fldChar w:fldCharType="end"/>
+          </w:r>
           <w:r>
             <w:t xml:space="preserve"> Fix </w:t>
           </w:r>
-          <w:fldSimple w:instr=" DOCPROPERTY  &quot;$Fix Number$&quot;  \* MERGEFORMAT ">
-            <w:r>
-              <w:t>64</w:t>
-            </w:r>
-          </w:fldSimple>
+          <w:r>
+            <w:fldChar w:fldCharType="begin"/>
+          </w:r>
+          <w:r>
+            <w:instrText xml:space="preserve"> DOCPROPERTY  "$Fix Number$"  \* MERGEFORMAT </w:instrText>
+          </w:r>
+          <w:r>
+            <w:fldChar w:fldCharType="separate"/>
+          </w:r>
+          <w:r>
+            <w:t>64</w:t>
+          </w:r>
+          <w:r>
+            <w:fldChar w:fldCharType="end"/>
+          </w:r>
           <w:r>
             <w:fldChar w:fldCharType="begin"/>
           </w:r>
@@ -2682,7 +2951,7 @@
               <w:sz w:val="22"/>
               <w:szCs w:val="22"/>
             </w:rPr>
-            <w:t>26-Feb-2019</w:t>
+            <w:t>5-Jun-2019</w:t>
           </w:r>
           <w:r>
             <w:rPr>
@@ -7717,6 +7986,23 @@
     <w:basedOn w:val="DefaultParagraphFont"/>
     <w:rsid w:val="005E604D"/>
   </w:style>
+  <w:style w:type="paragraph" w:styleId="NoSpacing">
+    <w:name w:val="No Spacing"/>
+    <w:link w:val="NoSpacingChar"/>
+    <w:uiPriority w:val="1"/>
+    <w:qFormat/>
+    <w:rsid w:val="00553B76"/>
+    <w:pPr>
+      <w:spacing w:after="0" w:line="240" w:lineRule="auto"/>
+    </w:pPr>
+  </w:style>
+  <w:style w:type="character" w:customStyle="1" w:styleId="NoSpacingChar">
+    <w:name w:val="No Spacing Char"/>
+    <w:basedOn w:val="DefaultParagraphFont"/>
+    <w:link w:val="NoSpacing"/>
+    <w:uiPriority w:val="1"/>
+    <w:rsid w:val="00553B76"/>
+  </w:style>
 </w:styles>
 </file>
 
@@ -8008,7 +8294,7 @@
 </file>
 
 <file path=customXml/itemProps1.xml><?xml version="1.0" encoding="utf-8"?>
-<ds:datastoreItem xmlns:ds="http://schemas.openxmlformats.org/officeDocument/2006/customXml" ds:itemID="{E03F7E0D-97BF-4356-AE10-F383B74CB3D7}">
+<ds:datastoreItem xmlns:ds="http://schemas.openxmlformats.org/officeDocument/2006/customXml" ds:itemID="{106E79F6-A5DA-4CA8-B7C8-16C11C1C0736}">
   <ds:schemaRefs>
     <ds:schemaRef ds:uri="http://schemas.openxmlformats.org/officeDocument/2006/bibliography"/>
   </ds:schemaRefs>

</xml_diff>

<commit_message>
changed versions of modules
git-svn-id: svn://127.0.0.1/Core@12167 17c802ae-cbca-534c-9e8e-6d19a4926c45
</commit_message>
<xml_diff>
--- a/trunk/doc/readme_exnm0407001en_updt64.docx
+++ b/trunk/doc/readme_exnm0407001en_updt64.docx
@@ -2,7 +2,10 @@
 <file path=word/document.xml><?xml version="1.0" encoding="utf-8"?>
 <w:document xmlns:wpc="http://schemas.microsoft.com/office/word/2010/wordprocessingCanvas" xmlns:cx="http://schemas.microsoft.com/office/drawing/2014/chartex" xmlns:cx1="http://schemas.microsoft.com/office/drawing/2015/9/8/chartex" xmlns:cx2="http://schemas.microsoft.com/office/drawing/2015/10/21/chartex" xmlns:cx3="http://schemas.microsoft.com/office/drawing/2016/5/9/chartex" xmlns:cx4="http://schemas.microsoft.com/office/drawing/2016/5/10/chartex" xmlns:cx5="http://schemas.microsoft.com/office/drawing/2016/5/11/chartex" xmlns:cx6="http://schemas.microsoft.com/office/drawing/2016/5/12/chartex" xmlns:cx7="http://schemas.microsoft.com/office/drawing/2016/5/13/chartex" xmlns:cx8="http://schemas.microsoft.com/office/drawing/2016/5/14/chartex" xmlns:mc="http://schemas.openxmlformats.org/markup-compatibility/2006" xmlns:aink="http://schemas.microsoft.com/office/drawing/2016/ink" xmlns:am3d="http://schemas.microsoft.com/office/drawing/2017/model3d" xmlns:o="urn:schemas-microsoft-com:office:office" xmlns:r="http://schemas.openxmlformats.org/officeDocument/2006/relationships" xmlns:m="http://schemas.openxmlformats.org/officeDocument/2006/math" xmlns:v="urn:schemas-microsoft-com:vml" xmlns:wp14="http://schemas.microsoft.com/office/word/2010/wordprocessingDrawing" xmlns:wp="http://schemas.openxmlformats.org/drawingml/2006/wordprocessingDrawing" xmlns:w10="urn:schemas-microsoft-com:office:word" xmlns:w="http://schemas.openxmlformats.org/wordprocessingml/2006/main" xmlns:w14="http://schemas.microsoft.com/office/word/2010/wordml" xmlns:w15="http://schemas.microsoft.com/office/word/2012/wordml" xmlns:w16cid="http://schemas.microsoft.com/office/word/2016/wordml/cid" xmlns:w16se="http://schemas.microsoft.com/office/word/2015/wordml/symex" xmlns:wpg="http://schemas.microsoft.com/office/word/2010/wordprocessingGroup" xmlns:wpi="http://schemas.microsoft.com/office/word/2010/wordprocessingInk" xmlns:wne="http://schemas.microsoft.com/office/word/2006/wordml" xmlns:wps="http://schemas.microsoft.com/office/word/2010/wordprocessingShape" mc:Ignorable="w14 w15 w16se w16cid wp14">
   <w:body>
-    <w:p/>
+    <w:p>
+      <w:bookmarkStart w:id="0" w:name="_GoBack"/>
+      <w:bookmarkEnd w:id="0"/>
+    </w:p>
     <w:p/>
     <w:p/>
     <w:p/>
@@ -80,21 +83,11 @@
       <w:pPr>
         <w:pStyle w:val="coverinfo"/>
       </w:pPr>
-      <w:r>
-        <w:fldChar w:fldCharType="begin"/>
-      </w:r>
-      <w:r>
-        <w:instrText xml:space="preserve"> DOCPROPERTY  $Product$  \* MERGEFORMAT </w:instrText>
-      </w:r>
-      <w:r>
-        <w:fldChar w:fldCharType="separate"/>
-      </w:r>
-      <w:r>
-        <w:t>Network Manager</w:t>
-      </w:r>
-      <w:r>
-        <w:fldChar w:fldCharType="end"/>
-      </w:r>
+      <w:fldSimple w:instr=" DOCPROPERTY  $Product$  \* MERGEFORMAT ">
+        <w:r>
+          <w:t>Network Manager</w:t>
+        </w:r>
+      </w:fldSimple>
     </w:p>
     <w:p>
       <w:pPr>
@@ -140,22 +133,42 @@
           <w:docGrid w:linePitch="360"/>
         </w:sectPr>
       </w:pPr>
-      <w:fldSimple w:instr=" DOCPROPERTY  &quot;$Base Release$&quot;  \* MERGEFORMAT ">
-        <w:r>
-          <w:t>4.7.0.0</w:t>
-        </w:r>
-      </w:fldSimple>
+      <w:r>
+        <w:fldChar w:fldCharType="begin"/>
+      </w:r>
+      <w:r>
+        <w:instrText xml:space="preserve"> DOCPROPERTY  "$Base Release$"  \* MERGEFORMAT </w:instrText>
+      </w:r>
+      <w:r>
+        <w:fldChar w:fldCharType="separate"/>
+      </w:r>
+      <w:r>
+        <w:t>4.7.0.0</w:t>
+      </w:r>
+      <w:r>
+        <w:fldChar w:fldCharType="end"/>
+      </w:r>
       <w:r>
         <w:t xml:space="preserve"> Fix</w:t>
       </w:r>
       <w:r>
         <w:t xml:space="preserve"> </w:t>
       </w:r>
-      <w:fldSimple w:instr=" DOCPROPERTY  &quot;$Fix Number$&quot;  \* MERGEFORMAT ">
-        <w:r>
-          <w:t>64</w:t>
-        </w:r>
-      </w:fldSimple>
+      <w:r>
+        <w:fldChar w:fldCharType="begin"/>
+      </w:r>
+      <w:r>
+        <w:instrText xml:space="preserve"> DOCPROPERTY  "$Fix Number$"  \* MERGEFORMAT </w:instrText>
+      </w:r>
+      <w:r>
+        <w:fldChar w:fldCharType="separate"/>
+      </w:r>
+      <w:r>
+        <w:t>64</w:t>
+      </w:r>
+      <w:r>
+        <w:fldChar w:fldCharType="end"/>
+      </w:r>
     </w:p>
     <w:p>
       <w:pPr>
@@ -520,12 +533,12 @@
           <w:numId w:val="23"/>
         </w:numPr>
       </w:pPr>
-      <w:bookmarkStart w:id="0" w:name="_Toc498426104"/>
+      <w:bookmarkStart w:id="1" w:name="_Toc498426104"/>
       <w:r>
         <w:lastRenderedPageBreak/>
         <w:t>Introduction</w:t>
       </w:r>
-      <w:bookmarkEnd w:id="0"/>
+      <w:bookmarkEnd w:id="1"/>
       <w:r>
         <w:t xml:space="preserve"> </w:t>
       </w:r>
@@ -740,11 +753,11 @@
       <w:pPr>
         <w:pStyle w:val="Heading1"/>
       </w:pPr>
-      <w:bookmarkStart w:id="1" w:name="_Toc498426105"/>
+      <w:bookmarkStart w:id="2" w:name="_Toc498426105"/>
       <w:r>
         <w:t>Fix Details</w:t>
       </w:r>
-      <w:bookmarkEnd w:id="1"/>
+      <w:bookmarkEnd w:id="2"/>
     </w:p>
     <w:tbl>
       <w:tblPr>
@@ -802,11 +815,21 @@
             <w:pPr>
               <w:pStyle w:val="TableText"/>
             </w:pPr>
-            <w:fldSimple w:instr=" DOCPROPERTY  &quot;$Base Release$&quot;  \* MERGEFORMAT ">
-              <w:r>
-                <w:t>4.7.0.0</w:t>
-              </w:r>
-            </w:fldSimple>
+            <w:r>
+              <w:fldChar w:fldCharType="begin"/>
+            </w:r>
+            <w:r>
+              <w:instrText xml:space="preserve"> DOCPROPERTY  "$Base Release$"  \* MERGEFORMAT </w:instrText>
+            </w:r>
+            <w:r>
+              <w:fldChar w:fldCharType="separate"/>
+            </w:r>
+            <w:r>
+              <w:t>4.7.0.0</w:t>
+            </w:r>
+            <w:r>
+              <w:fldChar w:fldCharType="end"/>
+            </w:r>
           </w:p>
         </w:tc>
       </w:tr>
@@ -1152,11 +1175,21 @@
               </w:rPr>
               <w:t xml:space="preserve">At the prompt type START </w:t>
             </w:r>
-            <w:fldSimple w:instr=" DOCPROPERTY  &quot;$Install SQL Script$&quot;  \* MERGEFORMAT ">
-              <w:r>
-                <w:t>exnm04070001en_updt64.sql</w:t>
-              </w:r>
-            </w:fldSimple>
+            <w:r>
+              <w:fldChar w:fldCharType="begin"/>
+            </w:r>
+            <w:r>
+              <w:instrText xml:space="preserve"> DOCPROPERTY  "$Install SQL Script$"  \* MERGEFORMAT </w:instrText>
+            </w:r>
+            <w:r>
+              <w:fldChar w:fldCharType="separate"/>
+            </w:r>
+            <w:r>
+              <w:t>exnm04070001en_updt64.sql</w:t>
+            </w:r>
+            <w:r>
+              <w:fldChar w:fldCharType="end"/>
+            </w:r>
             <w:r>
               <w:rPr>
                 <w:rFonts w:cs="Arial"/>
@@ -1207,15 +1240,7 @@
               <w:pStyle w:val="TableText"/>
             </w:pPr>
             <w:r>
-              <w:t xml:space="preserve">If the NSG product is </w:t>
-            </w:r>
-            <w:proofErr w:type="gramStart"/>
-            <w:r>
-              <w:t>installed</w:t>
-            </w:r>
-            <w:proofErr w:type="gramEnd"/>
-            <w:r>
-              <w:t xml:space="preserve"> then NSG 4700 Fix 2</w:t>
+              <w:t>If the NSG product is installed then NSG 4700 Fix 2</w:t>
             </w:r>
             <w:r>
               <w:t>1</w:t>
@@ -1333,21 +1358,7 @@
               <w:rPr>
                 <w:rStyle w:val="TableTitleline"/>
               </w:rPr>
-              <w:t xml:space="preserve">How </w:t>
-            </w:r>
-            <w:proofErr w:type="gramStart"/>
-            <w:r>
-              <w:rPr>
-                <w:rStyle w:val="TableTitleline"/>
-              </w:rPr>
-              <w:t>To</w:t>
-            </w:r>
-            <w:proofErr w:type="gramEnd"/>
-            <w:r>
-              <w:rPr>
-                <w:rStyle w:val="TableTitleline"/>
-              </w:rPr>
-              <w:t xml:space="preserve"> Test </w:t>
+              <w:t xml:space="preserve">How To Test </w:t>
             </w:r>
           </w:p>
         </w:tc>
@@ -1408,14 +1419,14 @@
       <w:pPr>
         <w:pStyle w:val="Heading1"/>
       </w:pPr>
-      <w:bookmarkStart w:id="2" w:name="_Toc498426106"/>
+      <w:bookmarkStart w:id="3" w:name="_Toc498426106"/>
       <w:r>
         <w:t>L</w:t>
       </w:r>
       <w:r>
         <w:t>ist of Amended Files</w:t>
       </w:r>
-      <w:bookmarkEnd w:id="2"/>
+      <w:bookmarkEnd w:id="3"/>
     </w:p>
     <w:tbl>
       <w:tblPr>
@@ -1674,8 +1685,6 @@
               </w:rPr>
               <w:t>1</w:t>
             </w:r>
-            <w:bookmarkStart w:id="3" w:name="_GoBack"/>
-            <w:bookmarkEnd w:id="3"/>
           </w:p>
         </w:tc>
       </w:tr>
@@ -2377,13 +2386,8 @@
       <w:pStyle w:val="Footerdateline"/>
     </w:pPr>
     <w:r>
-      <w:t xml:space="preserve">The contents of this document, including system ideas and concepts, are confidential and proprietary in nature and are not to be distributed in any form without the prior written consent of Bentley Systems </w:t>
+      <w:t>The contents of this document, including system ideas and concepts, are confidential and proprietary in nature and are not to be distributed in any form without the prior written consent of Bentley Systems inc.</w:t>
     </w:r>
-    <w:proofErr w:type="spellStart"/>
-    <w:r>
-      <w:t>inc.</w:t>
-    </w:r>
-    <w:proofErr w:type="spellEnd"/>
   </w:p>
 </w:ftr>
 </file>
@@ -2408,13 +2412,8 @@
       <w:pStyle w:val="FooterText"/>
     </w:pPr>
     <w:r>
-      <w:t xml:space="preserve">The contents of this document, including system ideas and concepts, are confidential and proprietary in nature and are not to be distributed in any form without the prior written consent of Bentley Systems </w:t>
+      <w:t>The contents of this document, including system ideas and concepts, are confidential and proprietary in nature and are not to be distributed in any form without the prior written consent of Bentley Systems inc.</w:t>
     </w:r>
-    <w:proofErr w:type="spellStart"/>
-    <w:r>
-      <w:t>inc.</w:t>
-    </w:r>
-    <w:proofErr w:type="spellEnd"/>
   </w:p>
 </w:ftr>
 </file>
@@ -2819,21 +2818,11 @@
               <w:rStyle w:val="HighlightText"/>
             </w:rPr>
           </w:pPr>
-          <w:r>
-            <w:fldChar w:fldCharType="begin"/>
-          </w:r>
-          <w:r>
-            <w:instrText xml:space="preserve"> DOCPROPERTY  $Product$  \* MERGEFORMAT </w:instrText>
-          </w:r>
-          <w:r>
-            <w:fldChar w:fldCharType="separate"/>
-          </w:r>
-          <w:r>
-            <w:t>Network Manager</w:t>
-          </w:r>
-          <w:r>
-            <w:fldChar w:fldCharType="end"/>
-          </w:r>
+          <w:fldSimple w:instr=" DOCPROPERTY  $Product$  \* MERGEFORMAT ">
+            <w:r>
+              <w:t>Network Manager</w:t>
+            </w:r>
+          </w:fldSimple>
           <w:r>
             <w:t xml:space="preserve"> Fix Release Notes</w:t>
           </w:r>
@@ -2880,39 +2869,19 @@
           <w:vAlign w:val="center"/>
         </w:tcPr>
         <w:p>
-          <w:r>
-            <w:fldChar w:fldCharType="begin"/>
-          </w:r>
-          <w:r>
-            <w:instrText xml:space="preserve"> DOCPROPERTY  "$Base Release$"  \* MERGEFORMAT </w:instrText>
-          </w:r>
-          <w:r>
-            <w:fldChar w:fldCharType="separate"/>
-          </w:r>
-          <w:r>
-            <w:t>4.7.0.0</w:t>
-          </w:r>
-          <w:r>
-            <w:fldChar w:fldCharType="end"/>
-          </w:r>
+          <w:fldSimple w:instr=" DOCPROPERTY  &quot;$Base Release$&quot;  \* MERGEFORMAT ">
+            <w:r>
+              <w:t>4.7.0.0</w:t>
+            </w:r>
+          </w:fldSimple>
           <w:r>
             <w:t xml:space="preserve"> Fix </w:t>
           </w:r>
-          <w:r>
-            <w:fldChar w:fldCharType="begin"/>
-          </w:r>
-          <w:r>
-            <w:instrText xml:space="preserve"> DOCPROPERTY  "$Fix Number$"  \* MERGEFORMAT </w:instrText>
-          </w:r>
-          <w:r>
-            <w:fldChar w:fldCharType="separate"/>
-          </w:r>
-          <w:r>
-            <w:t>64</w:t>
-          </w:r>
-          <w:r>
-            <w:fldChar w:fldCharType="end"/>
-          </w:r>
+          <w:fldSimple w:instr=" DOCPROPERTY  &quot;$Fix Number$&quot;  \* MERGEFORMAT ">
+            <w:r>
+              <w:t>64</w:t>
+            </w:r>
+          </w:fldSimple>
           <w:r>
             <w:fldChar w:fldCharType="begin"/>
           </w:r>
@@ -8294,7 +8263,7 @@
 </file>
 
 <file path=customXml/itemProps1.xml><?xml version="1.0" encoding="utf-8"?>
-<ds:datastoreItem xmlns:ds="http://schemas.openxmlformats.org/officeDocument/2006/customXml" ds:itemID="{106E79F6-A5DA-4CA8-B7C8-16C11C1C0736}">
+<ds:datastoreItem xmlns:ds="http://schemas.openxmlformats.org/officeDocument/2006/customXml" ds:itemID="{C819E133-E8BE-4EDB-8D2F-60686796ACA2}">
   <ds:schemaRefs>
     <ds:schemaRef ds:uri="http://schemas.openxmlformats.org/officeDocument/2006/bibliography"/>
   </ds:schemaRefs>

</xml_diff>